<commit_message>
edited some stuff in report
</commit_message>
<xml_diff>
--- a/finalreport450.docx
+++ b/finalreport450.docx
@@ -141,43 +141,53 @@
         <w:tab/>
       </w:r>
       <w:r>
-        <w:t>The goal</w:t>
-      </w:r>
-      <w:r>
-        <w:t>s</w:t>
-      </w:r>
-      <w:r>
-        <w:t xml:space="preserve"> of this project </w:t>
+        <w:t xml:space="preserve">The goal of this project </w:t>
+      </w:r>
+      <w:r>
+        <w:t>was</w:t>
+      </w:r>
+      <w:r>
+        <w:t xml:space="preserve"> to synchronize our understanding of Relational Database planning, creating, and usage with a tangible website. We used the Amazon Web Services (AWS) and their Relational Database and EC2 tools as the backend of this website. With these tools we were able to implement our own schema in </w:t>
+      </w:r>
+      <w:r>
+        <w:t>a way</w:t>
+      </w:r>
+      <w:r>
+        <w:t xml:space="preserve"> we considered to be most logical given the project specifications and description. This schema differed from the </w:t>
+      </w:r>
+      <w:r>
+        <w:t>TA’s schema</w:t>
+      </w:r>
+      <w:r>
+        <w:t xml:space="preserve"> that</w:t>
+      </w:r>
+      <w:r>
+        <w:t xml:space="preserve"> was released in various ways, and one of the challenges was importing and exporting this data in a reasonable way.</w:t>
+      </w:r>
+    </w:p>
+    <w:p>
+      <w:r>
+        <w:tab/>
+        <w:t>To build the actual website we used Node JS and i</w:t>
+      </w:r>
+      <w:r>
+        <w:t>ts various modules, most notably</w:t>
+      </w:r>
+      <w:r>
+        <w:t xml:space="preserve"> Node Oracle. Node Oracle</w:t>
+      </w:r>
+      <w:r>
+        <w:t xml:space="preserve"> allowed us to connect the JavaS</w:t>
+      </w:r>
+      <w:r>
+        <w:t xml:space="preserve">cript code to the database and thereby run the SQL queries. </w:t>
+      </w:r>
+      <w:r>
+        <w:t xml:space="preserve">There </w:t>
       </w:r>
       <w:r>
         <w:t>were</w:t>
       </w:r>
-      <w:r>
-        <w:t xml:space="preserve"> to synchronize our understanding of Relational Database planning, creating, and usage with a tangible website. We used the Amazon Web Services (AWS) and their Relational Database and EC2 tools as the backend of this website. With these tools we were able to implement our own schema in what we considered to be most logical given the project specifications and description. This schema differed from the </w:t>
-      </w:r>
-      <w:r>
-        <w:t>TA’s schema was released in various ways, and one of the challenges was importing and exporting this data in a reasonable way.</w:t>
-      </w:r>
-    </w:p>
-    <w:p>
-      <w:r>
-        <w:tab/>
-        <w:t>To build the actual website we used Node JS and its various modules, most notable Node Oracle. Node Oracle</w:t>
-      </w:r>
-      <w:r>
-        <w:t xml:space="preserve"> allowed us to connect the JavaS</w:t>
-      </w:r>
-      <w:r>
-        <w:t xml:space="preserve">cript code to the database and thereby run the SQL queries. </w:t>
-      </w:r>
-      <w:r>
-        <w:t xml:space="preserve">There </w:t>
-      </w:r>
-      <w:proofErr w:type="gramStart"/>
-      <w:r>
-        <w:t>was</w:t>
-      </w:r>
-      <w:proofErr w:type="gramEnd"/>
       <w:r>
         <w:t xml:space="preserve"> some issues with this, and getting this setup was one of the most difficult tasks, which will be highlighted later.</w:t>
       </w:r>
@@ -308,15 +318,13 @@
       </w:r>
       <w:proofErr w:type="spellEnd"/>
       <w:r>
-        <w:t xml:space="preserve"> (</w:t>
-      </w:r>
-      <w:proofErr w:type="spellStart"/>
-      <w:r>
-        <w:t>modling</w:t>
-      </w:r>
-      <w:proofErr w:type="spellEnd"/>
-      <w:r>
-        <w:t xml:space="preserve"> what was done in the sample actor file), to </w:t>
+        <w:t xml:space="preserve"> (mod</w:t>
+      </w:r>
+      <w:r>
+        <w:t>e</w:t>
+      </w:r>
+      <w:r>
+        <w:t xml:space="preserve">ling what was done in the sample actor file), to </w:t>
       </w:r>
       <w:proofErr w:type="spellStart"/>
       <w:r>
@@ -499,11 +507,9 @@
       <w:r>
         <w:t xml:space="preserve"> of the user/photo </w:t>
       </w:r>
-      <w:proofErr w:type="spellStart"/>
-      <w:r>
-        <w:t>uploader</w:t>
-      </w:r>
-      <w:proofErr w:type="spellEnd"/>
+      <w:r>
+        <w:t>up-loader</w:t>
+      </w:r>
       <w:r>
         <w:t>. For locations we search by location by the location name, which is a primary key.</w:t>
       </w:r>

</xml_diff>